<commit_message>
Atualização do Andamento do TGSI
</commit_message>
<xml_diff>
--- a/Andamento do Sistema TGSI/AndamentoTGSI.docx
+++ b/Andamento do Sistema TGSI/AndamentoTGSI.docx
@@ -567,6 +567,187 @@
           <w:right w:val="single" w:sz="4" w:space="4" w:color="auto"/>
         </w:pBdr>
         <w:spacing w:after="0" w:line="360" w:lineRule="auto"/>
+        <w:ind w:firstLine="708"/>
+        <w:rPr>
+          <w:b/>
+          <w:i/>
+          <w:sz w:val="24"/>
+          <w:szCs w:val="24"/>
+        </w:rPr>
+      </w:pPr>
+      <w:r>
+        <w:rPr>
+          <w:b/>
+          <w:i/>
+          <w:sz w:val="24"/>
+          <w:szCs w:val="24"/>
+        </w:rPr>
+        <w:t>Semana do dia 06 a dia 13</w:t>
+      </w:r>
+    </w:p>
+    <w:p>
+      <w:pPr>
+        <w:pBdr>
+          <w:top w:val="single" w:sz="4" w:space="1" w:color="auto"/>
+          <w:left w:val="single" w:sz="4" w:space="4" w:color="auto"/>
+          <w:bottom w:val="single" w:sz="4" w:space="1" w:color="auto"/>
+          <w:right w:val="single" w:sz="4" w:space="4" w:color="auto"/>
+        </w:pBdr>
+        <w:spacing w:after="0" w:line="360" w:lineRule="auto"/>
+        <w:ind w:firstLine="708"/>
+        <w:rPr>
+          <w:sz w:val="24"/>
+          <w:szCs w:val="24"/>
+        </w:rPr>
+      </w:pPr>
+      <w:r>
+        <w:rPr>
+          <w:sz w:val="24"/>
+          <w:szCs w:val="24"/>
+        </w:rPr>
+        <w:t>&lt;implementação do cadastro de turma&gt;</w:t>
+      </w:r>
+    </w:p>
+    <w:p>
+      <w:pPr>
+        <w:pBdr>
+          <w:top w:val="single" w:sz="4" w:space="1" w:color="auto"/>
+          <w:left w:val="single" w:sz="4" w:space="4" w:color="auto"/>
+          <w:bottom w:val="single" w:sz="4" w:space="1" w:color="auto"/>
+          <w:right w:val="single" w:sz="4" w:space="4" w:color="auto"/>
+        </w:pBdr>
+        <w:spacing w:after="0" w:line="360" w:lineRule="auto"/>
+        <w:ind w:firstLine="708"/>
+        <w:rPr>
+          <w:sz w:val="24"/>
+          <w:szCs w:val="24"/>
+        </w:rPr>
+      </w:pPr>
+      <w:r>
+        <w:rPr>
+          <w:sz w:val="24"/>
+          <w:szCs w:val="24"/>
+        </w:rPr>
+        <w:t>&lt;início da implementação do cadastro de Banca&gt;</w:t>
+      </w:r>
+    </w:p>
+    <w:p>
+      <w:pPr>
+        <w:pBdr>
+          <w:top w:val="single" w:sz="4" w:space="1" w:color="auto"/>
+          <w:left w:val="single" w:sz="4" w:space="4" w:color="auto"/>
+          <w:bottom w:val="single" w:sz="4" w:space="1" w:color="auto"/>
+          <w:right w:val="single" w:sz="4" w:space="4" w:color="auto"/>
+        </w:pBdr>
+        <w:spacing w:after="0" w:line="360" w:lineRule="auto"/>
+        <w:ind w:firstLine="708"/>
+        <w:rPr>
+          <w:sz w:val="24"/>
+          <w:szCs w:val="24"/>
+        </w:rPr>
+      </w:pPr>
+      <w:r>
+        <w:rPr>
+          <w:sz w:val="24"/>
+          <w:szCs w:val="24"/>
+        </w:rPr>
+        <w:t>&lt;Pequenos ajustes no Sistema</w:t>
+      </w:r>
+      <w:r>
+        <w:rPr>
+          <w:sz w:val="24"/>
+          <w:szCs w:val="24"/>
+        </w:rPr>
+        <w:t xml:space="preserve"> em geral</w:t>
+      </w:r>
+      <w:r>
+        <w:rPr>
+          <w:sz w:val="24"/>
+          <w:szCs w:val="24"/>
+        </w:rPr>
+        <w:t>&gt;</w:t>
+      </w:r>
+    </w:p>
+    <w:p>
+      <w:pPr>
+        <w:pBdr>
+          <w:top w:val="single" w:sz="4" w:space="1" w:color="auto"/>
+          <w:left w:val="single" w:sz="4" w:space="4" w:color="auto"/>
+          <w:bottom w:val="single" w:sz="4" w:space="1" w:color="auto"/>
+          <w:right w:val="single" w:sz="4" w:space="4" w:color="auto"/>
+        </w:pBdr>
+        <w:spacing w:after="0" w:line="360" w:lineRule="auto"/>
+        <w:ind w:firstLine="708"/>
+        <w:rPr>
+          <w:sz w:val="24"/>
+          <w:szCs w:val="24"/>
+        </w:rPr>
+      </w:pPr>
+      <w:r>
+        <w:rPr>
+          <w:sz w:val="24"/>
+          <w:szCs w:val="24"/>
+        </w:rPr>
+        <w:t xml:space="preserve">&lt;Documentação de como funcionará o sistema em relação </w:t>
+      </w:r>
+      <w:r>
+        <w:rPr>
+          <w:sz w:val="24"/>
+          <w:szCs w:val="24"/>
+        </w:rPr>
+        <w:t>à</w:t>
+      </w:r>
+      <w:r>
+        <w:rPr>
+          <w:sz w:val="24"/>
+          <w:szCs w:val="24"/>
+        </w:rPr>
+        <w:t xml:space="preserve"> avaliação&gt;</w:t>
+      </w:r>
+      <w:bookmarkStart w:id="0" w:name="_GoBack"/>
+      <w:bookmarkEnd w:id="0"/>
+    </w:p>
+    <w:p>
+      <w:pPr>
+        <w:pBdr>
+          <w:top w:val="single" w:sz="4" w:space="1" w:color="auto"/>
+          <w:left w:val="single" w:sz="4" w:space="4" w:color="auto"/>
+          <w:bottom w:val="single" w:sz="4" w:space="1" w:color="auto"/>
+          <w:right w:val="single" w:sz="4" w:space="4" w:color="auto"/>
+        </w:pBdr>
+        <w:spacing w:after="0" w:line="360" w:lineRule="auto"/>
+        <w:ind w:firstLine="708"/>
+        <w:rPr>
+          <w:sz w:val="24"/>
+          <w:szCs w:val="24"/>
+        </w:rPr>
+      </w:pPr>
+    </w:p>
+    <w:p>
+      <w:pPr>
+        <w:pBdr>
+          <w:top w:val="single" w:sz="4" w:space="1" w:color="auto"/>
+          <w:left w:val="single" w:sz="4" w:space="4" w:color="auto"/>
+          <w:bottom w:val="single" w:sz="4" w:space="1" w:color="auto"/>
+          <w:right w:val="single" w:sz="4" w:space="4" w:color="auto"/>
+        </w:pBdr>
+        <w:spacing w:after="0" w:line="360" w:lineRule="auto"/>
+        <w:ind w:firstLine="708"/>
+        <w:rPr>
+          <w:sz w:val="24"/>
+          <w:szCs w:val="24"/>
+        </w:rPr>
+      </w:pPr>
+    </w:p>
+    <w:p>
+      <w:pPr>
+        <w:pBdr>
+          <w:top w:val="single" w:sz="4" w:space="1" w:color="auto"/>
+          <w:left w:val="single" w:sz="4" w:space="4" w:color="auto"/>
+          <w:bottom w:val="single" w:sz="4" w:space="1" w:color="auto"/>
+          <w:right w:val="single" w:sz="4" w:space="4" w:color="auto"/>
+        </w:pBdr>
+        <w:spacing w:after="0" w:line="360" w:lineRule="auto"/>
         <w:rPr>
           <w:i/>
           <w:iCs/>
@@ -630,6 +811,7 @@
             <w14:srgbClr w14:val="C0C0C0"/>
           </w14:shadow>
         </w:rPr>
+        <w:lastRenderedPageBreak/>
         <w:t>OBS:</w:t>
       </w:r>
       <w:r>
@@ -661,47 +843,36 @@
         </w:rPr>
         <w:t>Cuidado no Backup no banco de dados</w:t>
       </w:r>
+      <w:r>
+        <w:rPr>
+          <w:sz w:val="24"/>
+          <w:szCs w:val="24"/>
+        </w:rPr>
+        <w:t>, pois</w:t>
+      </w:r>
+      <w:r>
+        <w:rPr>
+          <w:sz w:val="24"/>
+          <w:szCs w:val="24"/>
+        </w:rPr>
+        <w:t xml:space="preserve"> arquivos ficarão fora do Banco</w:t>
+      </w:r>
+      <w:r>
+        <w:rPr>
+          <w:sz w:val="24"/>
+          <w:szCs w:val="24"/>
+        </w:rPr>
+        <w:t xml:space="preserve"> </w:t>
+      </w:r>
       <w:proofErr w:type="gramStart"/>
       <w:r>
         <w:rPr>
           <w:sz w:val="24"/>
           <w:szCs w:val="24"/>
         </w:rPr>
-        <w:t xml:space="preserve"> pois</w:t>
+        <w:t>&gt;</w:t>
       </w:r>
       <w:proofErr w:type="gramEnd"/>
-      <w:r>
-        <w:rPr>
-          <w:sz w:val="24"/>
-          <w:szCs w:val="24"/>
-        </w:rPr>
-        <w:t xml:space="preserve"> arquivos ficarão fora do Banco </w:t>
-      </w:r>
-      <w:r>
-        <w:rPr>
-          <w:sz w:val="24"/>
-          <w:szCs w:val="24"/>
-        </w:rPr>
-        <w:t xml:space="preserve"> </w:t>
-      </w:r>
-      <w:r>
-        <w:rPr>
-          <w:sz w:val="24"/>
-          <w:szCs w:val="24"/>
-        </w:rPr>
-        <w:t>&gt;</w:t>
-      </w:r>
-    </w:p>
-    <w:p>
-      <w:pPr>
-        <w:spacing w:after="0" w:line="360" w:lineRule="auto"/>
-        <w:rPr>
-          <w:sz w:val="40"/>
-          <w:szCs w:val="40"/>
-        </w:rPr>
-      </w:pPr>
-      <w:bookmarkStart w:id="0" w:name="_GoBack"/>
-      <w:bookmarkEnd w:id="0"/>
     </w:p>
     <w:sectPr>
       <w:pgSz w:w="11906" w:h="16838"/>

</xml_diff>

<commit_message>
Atualizações do andamento do TGSI
</commit_message>
<xml_diff>
--- a/Andamento do Sistema TGSI/AndamentoTGSI.docx
+++ b/Andamento do Sistema TGSI/AndamentoTGSI.docx
@@ -727,42 +727,64 @@
           <w:sz w:val="24"/>
           <w:szCs w:val="24"/>
         </w:rPr>
-        <w:t>Para Próxima semana</w:t>
-      </w:r>
-    </w:p>
-    <w:p>
-      <w:pPr>
-        <w:pBdr>
-          <w:top w:val="single" w:sz="4" w:space="1" w:color="auto"/>
-          <w:left w:val="single" w:sz="4" w:space="4" w:color="auto"/>
-          <w:bottom w:val="single" w:sz="4" w:space="1" w:color="auto"/>
-          <w:right w:val="single" w:sz="4" w:space="4" w:color="auto"/>
-        </w:pBdr>
-        <w:spacing w:after="0" w:line="360" w:lineRule="auto"/>
-        <w:ind w:firstLine="708"/>
-        <w:rPr>
-          <w:sz w:val="24"/>
-          <w:szCs w:val="24"/>
-        </w:rPr>
-      </w:pPr>
-      <w:r>
-        <w:rPr>
-          <w:sz w:val="24"/>
-          <w:szCs w:val="24"/>
-        </w:rPr>
-        <w:t>&lt;Fim do cadastro da banca&gt;</w:t>
-      </w:r>
-    </w:p>
-    <w:p>
-      <w:pPr>
-        <w:pBdr>
-          <w:top w:val="single" w:sz="4" w:space="1" w:color="auto"/>
-          <w:left w:val="single" w:sz="4" w:space="4" w:color="auto"/>
-          <w:bottom w:val="single" w:sz="4" w:space="1" w:color="auto"/>
-          <w:right w:val="single" w:sz="4" w:space="4" w:color="auto"/>
-        </w:pBdr>
-        <w:spacing w:after="0" w:line="360" w:lineRule="auto"/>
-        <w:ind w:firstLine="708"/>
+        <w:t>Semana do dia 20 a 27</w:t>
+      </w:r>
+    </w:p>
+    <w:p>
+      <w:pPr>
+        <w:pBdr>
+          <w:top w:val="single" w:sz="4" w:space="1" w:color="auto"/>
+          <w:left w:val="single" w:sz="4" w:space="4" w:color="auto"/>
+          <w:bottom w:val="single" w:sz="4" w:space="1" w:color="auto"/>
+          <w:right w:val="single" w:sz="4" w:space="4" w:color="auto"/>
+        </w:pBdr>
+        <w:spacing w:after="0" w:line="360" w:lineRule="auto"/>
+        <w:ind w:firstLine="708"/>
+        <w:rPr>
+          <w:sz w:val="24"/>
+          <w:szCs w:val="24"/>
+        </w:rPr>
+      </w:pPr>
+      <w:r>
+        <w:rPr>
+          <w:sz w:val="24"/>
+          <w:szCs w:val="24"/>
+        </w:rPr>
+        <w:t>&lt;</w:t>
+      </w:r>
+      <w:r>
+        <w:rPr>
+          <w:sz w:val="24"/>
+          <w:szCs w:val="24"/>
+        </w:rPr>
+        <w:t>Inicio do</w:t>
+      </w:r>
+      <w:r>
+        <w:rPr>
+          <w:sz w:val="24"/>
+          <w:szCs w:val="24"/>
+        </w:rPr>
+        <w:t xml:space="preserve"> cadastro da banca&gt;</w:t>
+      </w:r>
+      <w:r>
+        <w:rPr>
+          <w:sz w:val="24"/>
+          <w:szCs w:val="24"/>
+        </w:rPr>
+        <w:t xml:space="preserve"> </w:t>
+      </w:r>
+    </w:p>
+    <w:p>
+      <w:pPr>
+        <w:pBdr>
+          <w:top w:val="single" w:sz="4" w:space="1" w:color="auto"/>
+          <w:left w:val="single" w:sz="4" w:space="4" w:color="auto"/>
+          <w:bottom w:val="single" w:sz="4" w:space="1" w:color="auto"/>
+          <w:right w:val="single" w:sz="4" w:space="4" w:color="auto"/>
+        </w:pBdr>
+        <w:spacing w:after="0" w:line="360" w:lineRule="auto"/>
+        <w:ind w:firstLine="708"/>
+        <w:jc w:val="both"/>
         <w:rPr>
           <w:sz w:val="24"/>
           <w:szCs w:val="24"/>
@@ -775,8 +797,59 @@
         </w:rPr>
         <w:t>&lt;Buscas no banco de dados&gt;</w:t>
       </w:r>
-      <w:bookmarkStart w:id="0" w:name="_GoBack"/>
-      <w:bookmarkEnd w:id="0"/>
+      <w:r>
+        <w:rPr>
+          <w:sz w:val="24"/>
+          <w:szCs w:val="24"/>
+        </w:rPr>
+        <w:t xml:space="preserve"> (</w:t>
+      </w:r>
+      <w:r>
+        <w:rPr>
+          <w:sz w:val="24"/>
+          <w:szCs w:val="24"/>
+        </w:rPr>
+        <w:t xml:space="preserve">Busca no banco se a turma existe, faz comparação se </w:t>
+      </w:r>
+      <w:proofErr w:type="gramStart"/>
+      <w:r>
+        <w:rPr>
+          <w:sz w:val="24"/>
+          <w:szCs w:val="24"/>
+        </w:rPr>
+        <w:t>ano e semestre digitados já existe</w:t>
+      </w:r>
+      <w:proofErr w:type="gramEnd"/>
+      <w:r>
+        <w:rPr>
+          <w:sz w:val="24"/>
+          <w:szCs w:val="24"/>
+        </w:rPr>
+        <w:t xml:space="preserve"> no banco, se já existe ele não permite gravar se não direciona para colocar o restante dos dados e salvar.</w:t>
+      </w:r>
+      <w:r>
+        <w:rPr>
+          <w:sz w:val="24"/>
+          <w:szCs w:val="24"/>
+        </w:rPr>
+        <w:t>)</w:t>
+      </w:r>
+    </w:p>
+    <w:p>
+      <w:pPr>
+        <w:pBdr>
+          <w:top w:val="single" w:sz="4" w:space="1" w:color="auto"/>
+          <w:left w:val="single" w:sz="4" w:space="4" w:color="auto"/>
+          <w:bottom w:val="single" w:sz="4" w:space="1" w:color="auto"/>
+          <w:right w:val="single" w:sz="4" w:space="4" w:color="auto"/>
+        </w:pBdr>
+        <w:spacing w:after="0" w:line="360" w:lineRule="auto"/>
+        <w:ind w:firstLine="708"/>
+        <w:rPr>
+          <w:sz w:val="24"/>
+          <w:szCs w:val="24"/>
+        </w:rPr>
+      </w:pPr>
     </w:p>
     <w:p>
       <w:pPr>
@@ -794,7 +867,6 @@
           <w:szCs w:val="28"/>
         </w:rPr>
       </w:pPr>
-      <w:proofErr w:type="gramStart"/>
       <w:r>
         <w:rPr>
           <w:i/>
@@ -802,17 +874,8 @@
           <w:sz w:val="28"/>
           <w:szCs w:val="28"/>
         </w:rPr>
-        <w:t>Implementado</w:t>
-      </w:r>
-      <w:proofErr w:type="gramEnd"/>
-      <w:r>
-        <w:rPr>
-          <w:i/>
-          <w:iCs/>
-          <w:sz w:val="28"/>
-          <w:szCs w:val="28"/>
-        </w:rPr>
-        <w:t xml:space="preserve"> até agora para a 2ª entrega</w:t>
+        <w:lastRenderedPageBreak/>
+        <w:t>Implementado até agora para a 2ª entrega</w:t>
       </w:r>
     </w:p>
     <w:p>
@@ -850,7 +913,6 @@
             <w14:srgbClr w14:val="C0C0C0"/>
           </w14:shadow>
         </w:rPr>
-        <w:lastRenderedPageBreak/>
         <w:t>OBS:</w:t>
       </w:r>
       <w:r>
@@ -903,7 +965,6 @@
         </w:rPr>
         <w:t xml:space="preserve"> </w:t>
       </w:r>
-      <w:proofErr w:type="gramStart"/>
       <w:r>
         <w:rPr>
           <w:sz w:val="24"/>
@@ -911,7 +972,8 @@
         </w:rPr>
         <w:t>&gt;</w:t>
       </w:r>
-      <w:proofErr w:type="gramEnd"/>
+      <w:bookmarkStart w:id="0" w:name="_GoBack"/>
+      <w:bookmarkEnd w:id="0"/>
     </w:p>
     <w:sectPr>
       <w:pgSz w:w="11906" w:h="16838"/>

</xml_diff>